<commit_message>
added tite to report
</commit_message>
<xml_diff>
--- a/Homework/Excel/StarterBook-Report-NB.xlsx.docx
+++ b/Homework/Excel/StarterBook-Report-NB.xlsx.docx
@@ -4,6 +4,31 @@
   <w:body>
     <w:p>
       <w:pPr>
+        <w:spacing w:before="100" w:beforeAutospacing="1" w:after="100" w:afterAutospacing="1" w:line="240" w:lineRule="auto"/>
+        <w:jc w:val="center"/>
+        <w:rPr>
+          <w:rFonts w:ascii="Segoe UI" w:eastAsia="Times New Roman" w:hAnsi="Segoe UI" w:cs="Segoe UI"/>
+          <w:b/>
+          <w:color w:val="24292E"/>
+          <w:sz w:val="24"/>
+          <w:szCs w:val="24"/>
+        </w:rPr>
+      </w:pPr>
+      <w:bookmarkStart w:id="0" w:name="_GoBack"/>
+      <w:r>
+        <w:rPr>
+          <w:rFonts w:ascii="Segoe UI" w:eastAsia="Times New Roman" w:hAnsi="Segoe UI" w:cs="Segoe UI"/>
+          <w:b/>
+          <w:color w:val="24292E"/>
+          <w:sz w:val="24"/>
+          <w:szCs w:val="24"/>
+        </w:rPr>
+        <w:t>Assignment – Kickstart My Chart - Report</w:t>
+      </w:r>
+    </w:p>
+    <w:bookmarkEnd w:id="0"/>
+    <w:p>
+      <w:pPr>
         <w:numPr>
           <w:ilvl w:val="0"/>
           <w:numId w:val="1"/>
@@ -355,8 +380,6 @@
         </w:rPr>
         <w:t xml:space="preserve">Scatterplots could be created, for example, to show the pledged amount for a particular category over a period of time. </w:t>
       </w:r>
-      <w:bookmarkStart w:id="0" w:name="_GoBack"/>
-      <w:bookmarkEnd w:id="0"/>
     </w:p>
     <w:p/>
     <w:sectPr>

</xml_diff>